<commit_message>
Updated exp notebook and made new fxn
</commit_message>
<xml_diff>
--- a/Experimental Lab Notebook/While Matt’s larking off in Denmark.docx
+++ b/Experimental Lab Notebook/While Matt’s larking off in Denmark.docx
@@ -1,6 +1,6 @@
 
 <file path=word/document.xml><?xml version="1.0" encoding="utf-8"?>
-<w:document xmlns:wpc="http://schemas.microsoft.com/office/word/2010/wordprocessingCanvas" xmlns:mo="http://schemas.microsoft.com/office/mac/office/2008/main" xmlns:mc="http://schemas.openxmlformats.org/markup-compatibility/2006" xmlns:mv="urn:schemas-microsoft-com:mac:vml" xmlns:o="urn:schemas-microsoft-com:office:office" xmlns:r="http://schemas.openxmlformats.org/officeDocument/2006/relationships" xmlns:m="http://schemas.openxmlformats.org/officeDocument/2006/math" xmlns:v="urn:schemas-microsoft-com:vml" xmlns:wp14="http://schemas.microsoft.com/office/word/2010/wordprocessingDrawing" xmlns:wp="http://schemas.openxmlformats.org/drawingml/2006/wordprocessingDrawing" xmlns:w10="urn:schemas-microsoft-com:office:word" xmlns:w="http://schemas.openxmlformats.org/wordprocessingml/2006/main" xmlns:w14="http://schemas.microsoft.com/office/word/2010/wordml" xmlns:wpg="http://schemas.microsoft.com/office/word/2010/wordprocessingGroup" xmlns:wpi="http://schemas.microsoft.com/office/word/2010/wordprocessingInk" xmlns:wne="http://schemas.microsoft.com/office/word/2006/wordml" xmlns:wps="http://schemas.microsoft.com/office/word/2010/wordprocessingShape" mc:Ignorable="w14 wp14">
+<w:document xmlns:wpc="http://schemas.microsoft.com/office/word/2010/wordprocessingCanvas" xmlns:mc="http://schemas.openxmlformats.org/markup-compatibility/2006" xmlns:o="urn:schemas-microsoft-com:office:office" xmlns:r="http://schemas.openxmlformats.org/officeDocument/2006/relationships" xmlns:m="http://schemas.openxmlformats.org/officeDocument/2006/math" xmlns:v="urn:schemas-microsoft-com:vml" xmlns:wp14="http://schemas.microsoft.com/office/word/2010/wordprocessingDrawing" xmlns:wp="http://schemas.openxmlformats.org/drawingml/2006/wordprocessingDrawing" xmlns:w10="urn:schemas-microsoft-com:office:word" xmlns:w="http://schemas.openxmlformats.org/wordprocessingml/2006/main" xmlns:w14="http://schemas.microsoft.com/office/word/2010/wordml" xmlns:wpg="http://schemas.microsoft.com/office/word/2010/wordprocessingGroup" xmlns:wpi="http://schemas.microsoft.com/office/word/2010/wordprocessingInk" xmlns:wne="http://schemas.microsoft.com/office/word/2006/wordml" xmlns:wps="http://schemas.microsoft.com/office/word/2010/wordprocessingShape" mc:Ignorable="w14 wp14">
   <w:body>
     <w:p/>
     <w:p>
@@ -22,12 +22,21 @@
           <w:szCs w:val="22"/>
         </w:rPr>
       </w:pPr>
+      <w:proofErr w:type="gramStart"/>
       <w:r>
         <w:rPr>
           <w:sz w:val="22"/>
           <w:szCs w:val="22"/>
         </w:rPr>
-        <w:t>5.15.15  Onward and Upward – Cut and SAP</w:t>
+        <w:t>5.15.15  Onward</w:t>
+      </w:r>
+      <w:proofErr w:type="gramEnd"/>
+      <w:r>
+        <w:rPr>
+          <w:sz w:val="22"/>
+          <w:szCs w:val="22"/>
+        </w:rPr>
+        <w:t xml:space="preserve"> and Upward – Cut and SAP</w:t>
       </w:r>
     </w:p>
     <w:p>
@@ -37,7 +46,31 @@
     </w:p>
     <w:p>
       <w:r>
-        <w:t xml:space="preserve">He has amplified and purified the Methanosphaera stadmanae artificial mta operon.  The product is </w:t>
+        <w:t xml:space="preserve">He has amplified and purified the </w:t>
+      </w:r>
+      <w:proofErr w:type="spellStart"/>
+      <w:r>
+        <w:t>Methanosphaera</w:t>
+      </w:r>
+      <w:proofErr w:type="spellEnd"/>
+      <w:r>
+        <w:t xml:space="preserve"> </w:t>
+      </w:r>
+      <w:proofErr w:type="spellStart"/>
+      <w:r>
+        <w:t>stadmanae</w:t>
+      </w:r>
+      <w:proofErr w:type="spellEnd"/>
+      <w:r>
+        <w:t xml:space="preserve"> artificial </w:t>
+      </w:r>
+      <w:proofErr w:type="spellStart"/>
+      <w:r>
+        <w:t>mta</w:t>
+      </w:r>
+      <w:proofErr w:type="spellEnd"/>
+      <w:r>
+        <w:t xml:space="preserve"> operon.  The product is </w:t>
       </w:r>
       <w:r>
         <w:t>5,976</w:t>
@@ -178,12 +211,21 @@
         </w:rPr>
         <w:sym w:font="Symbol" w:char="F06D"/>
       </w:r>
+      <w:proofErr w:type="gramStart"/>
       <w:r>
         <w:rPr>
           <w:rFonts w:cs="Helvetica"/>
           <w:color w:val="C0504D" w:themeColor="accent2"/>
         </w:rPr>
-        <w:t>g DNA</w:t>
+        <w:t>g</w:t>
+      </w:r>
+      <w:proofErr w:type="gramEnd"/>
+      <w:r>
+        <w:rPr>
+          <w:rFonts w:cs="Helvetica"/>
+          <w:color w:val="C0504D" w:themeColor="accent2"/>
+        </w:rPr>
+        <w:t xml:space="preserve"> DNA</w:t>
       </w:r>
       <w:r>
         <w:rPr>
@@ -459,7 +501,35 @@
         <w:rPr>
           <w:rFonts w:eastAsia="Times New Roman" w:cs="Times New Roman"/>
         </w:rPr>
-        <w:t>660 pg/pmol is the average molecular weight of a single nucleotide pair</w:t>
+        <w:t xml:space="preserve">660 </w:t>
+      </w:r>
+      <w:proofErr w:type="spellStart"/>
+      <w:r>
+        <w:rPr>
+          <w:rFonts w:eastAsia="Times New Roman" w:cs="Times New Roman"/>
+        </w:rPr>
+        <w:t>pg</w:t>
+      </w:r>
+      <w:proofErr w:type="spellEnd"/>
+      <w:r>
+        <w:rPr>
+          <w:rFonts w:eastAsia="Times New Roman" w:cs="Times New Roman"/>
+        </w:rPr>
+        <w:t>/</w:t>
+      </w:r>
+      <w:proofErr w:type="spellStart"/>
+      <w:r>
+        <w:rPr>
+          <w:rFonts w:eastAsia="Times New Roman" w:cs="Times New Roman"/>
+        </w:rPr>
+        <w:t>pmol</w:t>
+      </w:r>
+      <w:proofErr w:type="spellEnd"/>
+      <w:r>
+        <w:rPr>
+          <w:rFonts w:eastAsia="Times New Roman" w:cs="Times New Roman"/>
+        </w:rPr>
+        <w:t xml:space="preserve"> is the average molecular weight of a single nucleotide pair</w:t>
       </w:r>
     </w:p>
     <w:p>
@@ -495,7 +565,21 @@
         <w:rPr>
           <w:rFonts w:eastAsia="Times New Roman" w:cs="Times New Roman"/>
         </w:rPr>
-        <w:t>kb/1000bp is a conversion factor for kilobases to base pairs</w:t>
+        <w:t xml:space="preserve">kb/1000bp is a conversion factor for </w:t>
+      </w:r>
+      <w:proofErr w:type="spellStart"/>
+      <w:r>
+        <w:rPr>
+          <w:rFonts w:eastAsia="Times New Roman" w:cs="Times New Roman"/>
+        </w:rPr>
+        <w:t>kilobases</w:t>
+      </w:r>
+      <w:proofErr w:type="spellEnd"/>
+      <w:r>
+        <w:rPr>
+          <w:rFonts w:eastAsia="Times New Roman" w:cs="Times New Roman"/>
+        </w:rPr>
+        <w:t xml:space="preserve"> to base pairs</w:t>
       </w:r>
     </w:p>
     <w:p>
@@ -736,7 +820,23 @@
           <w:rFonts w:cs="Helvetica"/>
           <w:b/>
         </w:rPr>
-        <w:t xml:space="preserve"> pmoles of ends</w:t>
+        <w:t xml:space="preserve"> </w:t>
+      </w:r>
+      <w:proofErr w:type="spellStart"/>
+      <w:r>
+        <w:rPr>
+          <w:rFonts w:cs="Helvetica"/>
+          <w:b/>
+        </w:rPr>
+        <w:t>pmoles</w:t>
+      </w:r>
+      <w:proofErr w:type="spellEnd"/>
+      <w:r>
+        <w:rPr>
+          <w:rFonts w:cs="Helvetica"/>
+          <w:b/>
+        </w:rPr>
+        <w:t xml:space="preserve"> of ends</w:t>
       </w:r>
       <w:r>
         <w:rPr>
@@ -1040,12 +1140,21 @@
         </w:rPr>
         <w:t xml:space="preserve">766 </w:t>
       </w:r>
+      <w:proofErr w:type="spellStart"/>
       <w:r>
         <w:rPr>
           <w:rFonts w:cs="Helvetica"/>
           <w:b/>
         </w:rPr>
-        <w:t>pmoles of ends / 1</w:t>
+        <w:t>pmoles</w:t>
+      </w:r>
+      <w:proofErr w:type="spellEnd"/>
+      <w:r>
+        <w:rPr>
+          <w:rFonts w:cs="Helvetica"/>
+          <w:b/>
+        </w:rPr>
+        <w:t xml:space="preserve"> of ends / 1</w:t>
       </w:r>
       <w:r>
         <w:rPr>
@@ -1071,6 +1180,7 @@
       <w:r>
         <w:t xml:space="preserve">Cut with </w:t>
       </w:r>
+      <w:proofErr w:type="spellStart"/>
       <w:r>
         <w:rPr>
           <w:i/>
@@ -1080,9 +1190,11 @@
       <w:r>
         <w:t>I</w:t>
       </w:r>
+      <w:proofErr w:type="spellEnd"/>
       <w:r>
         <w:t xml:space="preserve"> and </w:t>
       </w:r>
+      <w:proofErr w:type="spellStart"/>
       <w:r>
         <w:rPr>
           <w:i/>
@@ -1095,6 +1207,7 @@
       <w:r>
         <w:t>I</w:t>
       </w:r>
+      <w:proofErr w:type="spellEnd"/>
       <w:r>
         <w:t>:</w:t>
       </w:r>
@@ -1278,7 +1391,7 @@
                         <a:effectLst/>
                         <a:extLst>
                           <a:ext uri="{C572A759-6A51-4108-AA02-DFA0A04FC94B}">
-                            <ma14:wrappingTextBoxFlag xmlns:ma14="http://schemas.microsoft.com/office/mac/drawingml/2011/main"/>
+                            <ma14:wrappingTextBoxFlag xmlns:ma14="http://schemas.microsoft.com/office/mac/drawingml/2011/main" xmlns:w="http://schemas.openxmlformats.org/wordprocessingml/2006/main" xmlns:w10="urn:schemas-microsoft-com:office:word" xmlns:v="urn:schemas-microsoft-com:vml" xmlns:o="urn:schemas-microsoft-com:office:office" xmlns:mv="urn:schemas-microsoft-com:mac:vml" xmlns:mo="http://schemas.microsoft.com/office/mac/office/2008/main" xmlns=""/>
                           </a:ext>
                         </a:extLst>
                       </wps:spPr>
@@ -1299,9 +1412,11 @@
                       <wps:txbx>
                         <w:txbxContent>
                           <w:p>
+                            <w:proofErr w:type="gramStart"/>
                             <w:r>
                               <w:t>*of a 1:10 dilution of the vector prep.</w:t>
                             </w:r>
+                            <w:proofErr w:type="gramEnd"/>
                           </w:p>
                           <w:p/>
                           <w:p/>
@@ -1325,7 +1440,7 @@
               </wp:anchor>
             </w:drawing>
           </mc:Choice>
-          <mc:Fallback>
+          <mc:Fallback xmlns:mv="urn:schemas-microsoft-com:mac:vml" xmlns:mo="http://schemas.microsoft.com/office/mac/office/2008/main">
             <w:pict>
               <v:shapetype id="_x0000_t202" coordsize="21600,21600" o:spt="202" path="m0,0l0,21600,21600,21600,21600,0xe">
                 <v:stroke joinstyle="miter"/>
@@ -1354,8 +1469,15 @@
           <w:rFonts w:cs="Helvetica"/>
         </w:rPr>
         <w:tab/>
+      </w:r>
+      <w:proofErr w:type="gramStart"/>
+      <w:r>
+        <w:rPr>
+          <w:rFonts w:cs="Helvetica"/>
+        </w:rPr>
         <w:t>water</w:t>
       </w:r>
+      <w:proofErr w:type="gramEnd"/>
       <w:r>
         <w:rPr>
           <w:rFonts w:cs="Helvetica"/>
@@ -1519,6 +1641,7 @@
         </w:rPr>
         <w:tab/>
       </w:r>
+      <w:proofErr w:type="spellStart"/>
       <w:r>
         <w:rPr>
           <w:rFonts w:cs="Helvetica"/>
@@ -1532,6 +1655,7 @@
         </w:rPr>
         <w:t>I</w:t>
       </w:r>
+      <w:proofErr w:type="spellEnd"/>
       <w:r>
         <w:rPr>
           <w:rFonts w:cs="Helvetica"/>
@@ -1575,6 +1699,7 @@
         </w:rPr>
         <w:tab/>
       </w:r>
+      <w:proofErr w:type="spellStart"/>
       <w:r>
         <w:rPr>
           <w:rFonts w:cs="Helvetica"/>
@@ -1590,6 +1715,7 @@
         </w:rPr>
         <w:t>II</w:t>
       </w:r>
+      <w:proofErr w:type="spellEnd"/>
       <w:r>
         <w:rPr>
           <w:rFonts w:cs="Helvetica"/>
@@ -1701,13 +1827,40 @@
           <w:rFonts w:cs="Helvetica"/>
         </w:rPr>
         <w:tab/>
-        <w:t>total pmo</w:t>
-      </w:r>
-      <w:r>
-        <w:rPr>
-          <w:rFonts w:cs="Helvetica"/>
-        </w:rPr>
-        <w:t>les ends</w:t>
+      </w:r>
+      <w:proofErr w:type="gramStart"/>
+      <w:r>
+        <w:rPr>
+          <w:rFonts w:cs="Helvetica"/>
+        </w:rPr>
+        <w:t>total</w:t>
+      </w:r>
+      <w:proofErr w:type="gramEnd"/>
+      <w:r>
+        <w:rPr>
+          <w:rFonts w:cs="Helvetica"/>
+        </w:rPr>
+        <w:t xml:space="preserve"> </w:t>
+      </w:r>
+      <w:proofErr w:type="spellStart"/>
+      <w:r>
+        <w:rPr>
+          <w:rFonts w:cs="Helvetica"/>
+        </w:rPr>
+        <w:t>pmo</w:t>
+      </w:r>
+      <w:r>
+        <w:rPr>
+          <w:rFonts w:cs="Helvetica"/>
+        </w:rPr>
+        <w:t>les</w:t>
+      </w:r>
+      <w:proofErr w:type="spellEnd"/>
+      <w:r>
+        <w:rPr>
+          <w:rFonts w:cs="Helvetica"/>
+        </w:rPr>
+        <w:t xml:space="preserve"> ends</w:t>
       </w:r>
       <w:r>
         <w:rPr>
@@ -1749,7 +1902,22 @@
           <w:rFonts w:cs="Helvetica"/>
         </w:rPr>
         <w:tab/>
-        <w:t>pmoles ends/</w:t>
+      </w:r>
+      <w:proofErr w:type="spellStart"/>
+      <w:proofErr w:type="gramStart"/>
+      <w:r>
+        <w:rPr>
+          <w:rFonts w:cs="Helvetica"/>
+        </w:rPr>
+        <w:t>pmoles</w:t>
+      </w:r>
+      <w:proofErr w:type="spellEnd"/>
+      <w:proofErr w:type="gramEnd"/>
+      <w:r>
+        <w:rPr>
+          <w:rFonts w:cs="Helvetica"/>
+        </w:rPr>
+        <w:t xml:space="preserve"> ends/</w:t>
       </w:r>
       <w:r>
         <w:rPr>
@@ -1859,7 +2027,21 @@
         <w:rPr>
           <w:rFonts w:cs="Helvetica"/>
         </w:rPr>
-        <w:t>L of sterile water to the vector digest rather than transferring half the vector digest to a fresh tube and THEN adding the water.  So the new numbers for the digests are:</w:t>
+        <w:t xml:space="preserve">L of sterile water to the vector </w:t>
+      </w:r>
+      <w:proofErr w:type="gramStart"/>
+      <w:r>
+        <w:rPr>
+          <w:rFonts w:cs="Helvetica"/>
+        </w:rPr>
+        <w:t>digest</w:t>
+      </w:r>
+      <w:proofErr w:type="gramEnd"/>
+      <w:r>
+        <w:rPr>
+          <w:rFonts w:cs="Helvetica"/>
+        </w:rPr>
+        <w:t xml:space="preserve"> rather than transferring half the vector digest to a fresh tube and THEN adding the water.  So the new numbers for the digests are:</w:t>
       </w:r>
     </w:p>
     <w:p>
@@ -2036,7 +2218,34 @@
           <w:rFonts w:cs="Helvetica"/>
         </w:rPr>
         <w:tab/>
-        <w:t>total pmoles ends</w:t>
+      </w:r>
+      <w:proofErr w:type="gramStart"/>
+      <w:r>
+        <w:rPr>
+          <w:rFonts w:cs="Helvetica"/>
+        </w:rPr>
+        <w:t>total</w:t>
+      </w:r>
+      <w:proofErr w:type="gramEnd"/>
+      <w:r>
+        <w:rPr>
+          <w:rFonts w:cs="Helvetica"/>
+        </w:rPr>
+        <w:t xml:space="preserve"> </w:t>
+      </w:r>
+      <w:proofErr w:type="spellStart"/>
+      <w:r>
+        <w:rPr>
+          <w:rFonts w:cs="Helvetica"/>
+        </w:rPr>
+        <w:t>pmoles</w:t>
+      </w:r>
+      <w:proofErr w:type="spellEnd"/>
+      <w:r>
+        <w:rPr>
+          <w:rFonts w:cs="Helvetica"/>
+        </w:rPr>
+        <w:t xml:space="preserve"> ends</w:t>
       </w:r>
       <w:r>
         <w:rPr>
@@ -2073,7 +2282,22 @@
           <w:rFonts w:cs="Helvetica"/>
         </w:rPr>
         <w:tab/>
-        <w:t>pmoles ends/</w:t>
+      </w:r>
+      <w:proofErr w:type="spellStart"/>
+      <w:proofErr w:type="gramStart"/>
+      <w:r>
+        <w:rPr>
+          <w:rFonts w:cs="Helvetica"/>
+        </w:rPr>
+        <w:t>pmoles</w:t>
+      </w:r>
+      <w:proofErr w:type="spellEnd"/>
+      <w:proofErr w:type="gramEnd"/>
+      <w:r>
+        <w:rPr>
+          <w:rFonts w:cs="Helvetica"/>
+        </w:rPr>
+        <w:t xml:space="preserve"> ends/</w:t>
       </w:r>
       <w:r>
         <w:rPr>
@@ -2185,7 +2409,6 @@
         <w:rPr>
           <w:rFonts w:cs="Helvetica"/>
         </w:rPr>
-        <w:lastRenderedPageBreak/>
         <w:t xml:space="preserve">With a few recalculations, I carried on as follows:  I </w:t>
       </w:r>
       <w:r>
@@ -2210,13 +2433,27 @@
         <w:rPr>
           <w:rFonts w:cs="Helvetica"/>
         </w:rPr>
-        <w:t>L of the vector reaction to a fresh tube, t</w:t>
-      </w:r>
-      <w:r>
-        <w:rPr>
-          <w:rFonts w:cs="Helvetica"/>
-        </w:rPr>
-        <w:t>hen add the following</w:t>
+        <w:t xml:space="preserve">L of the vector reaction to a fresh tube, </w:t>
+      </w:r>
+      <w:proofErr w:type="gramStart"/>
+      <w:r>
+        <w:rPr>
+          <w:rFonts w:cs="Helvetica"/>
+        </w:rPr>
+        <w:t>t</w:t>
+      </w:r>
+      <w:r>
+        <w:rPr>
+          <w:rFonts w:cs="Helvetica"/>
+        </w:rPr>
+        <w:t>hen</w:t>
+      </w:r>
+      <w:proofErr w:type="gramEnd"/>
+      <w:r>
+        <w:rPr>
+          <w:rFonts w:cs="Helvetica"/>
+        </w:rPr>
+        <w:t xml:space="preserve"> add the following</w:t>
       </w:r>
       <w:r>
         <w:rPr>
@@ -2345,6 +2582,7 @@
         </w:rPr>
         <w:tab/>
       </w:r>
+      <w:proofErr w:type="spellStart"/>
       <w:r>
         <w:rPr>
           <w:rFonts w:cs="Helvetica"/>
@@ -2356,8 +2594,16 @@
         <w:rPr>
           <w:rFonts w:cs="Helvetica"/>
         </w:rPr>
-        <w:t>I/</w:t>
-      </w:r>
+        <w:t>I</w:t>
+      </w:r>
+      <w:proofErr w:type="spellEnd"/>
+      <w:r>
+        <w:rPr>
+          <w:rFonts w:cs="Helvetica"/>
+        </w:rPr>
+        <w:t>/</w:t>
+      </w:r>
+      <w:proofErr w:type="spellStart"/>
       <w:r>
         <w:rPr>
           <w:rFonts w:cs="Helvetica"/>
@@ -2369,8 +2615,23 @@
         <w:rPr>
           <w:rFonts w:cs="Helvetica"/>
         </w:rPr>
-        <w:t>II rxn</w:t>
-      </w:r>
+        <w:t>II</w:t>
+      </w:r>
+      <w:proofErr w:type="spellEnd"/>
+      <w:r>
+        <w:rPr>
+          <w:rFonts w:cs="Helvetica"/>
+        </w:rPr>
+        <w:t xml:space="preserve"> </w:t>
+      </w:r>
+      <w:proofErr w:type="spellStart"/>
+      <w:r>
+        <w:rPr>
+          <w:rFonts w:cs="Helvetica"/>
+        </w:rPr>
+        <w:t>rxn</w:t>
+      </w:r>
+      <w:proofErr w:type="spellEnd"/>
       <w:r>
         <w:rPr>
           <w:rFonts w:cs="Helvetica"/>
@@ -2399,8 +2660,15 @@
           <w:rFonts w:cs="Helvetica"/>
         </w:rPr>
         <w:tab/>
+      </w:r>
+      <w:proofErr w:type="gramStart"/>
+      <w:r>
+        <w:rPr>
+          <w:rFonts w:cs="Helvetica"/>
+        </w:rPr>
         <w:t>water</w:t>
       </w:r>
+      <w:proofErr w:type="gramEnd"/>
       <w:r>
         <w:rPr>
           <w:rFonts w:cs="Helvetica"/>
@@ -2440,6 +2708,7 @@
         <w:rPr>
           <w:rFonts w:cs="Helvetica"/>
         </w:rPr>
+        <w:lastRenderedPageBreak/>
         <w:tab/>
         <w:t>10X Buffer</w:t>
       </w:r>
@@ -2491,8 +2760,18 @@
           <w:u w:val="single"/>
         </w:rPr>
         <w:tab/>
+      </w:r>
+      <w:proofErr w:type="spellStart"/>
+      <w:proofErr w:type="gramStart"/>
+      <w:r>
+        <w:rPr>
+          <w:rFonts w:cs="Helvetica"/>
+          <w:u w:val="single"/>
+        </w:rPr>
         <w:t>rSAP</w:t>
       </w:r>
+      <w:proofErr w:type="spellEnd"/>
+      <w:proofErr w:type="gramEnd"/>
       <w:r>
         <w:rPr>
           <w:rFonts w:cs="Helvetica"/>
@@ -2622,7 +2901,34 @@
           <w:rFonts w:cs="Helvetica"/>
         </w:rPr>
         <w:tab/>
-        <w:t>total pmoles ends</w:t>
+      </w:r>
+      <w:proofErr w:type="gramStart"/>
+      <w:r>
+        <w:rPr>
+          <w:rFonts w:cs="Helvetica"/>
+        </w:rPr>
+        <w:t>total</w:t>
+      </w:r>
+      <w:proofErr w:type="gramEnd"/>
+      <w:r>
+        <w:rPr>
+          <w:rFonts w:cs="Helvetica"/>
+        </w:rPr>
+        <w:t xml:space="preserve"> </w:t>
+      </w:r>
+      <w:proofErr w:type="spellStart"/>
+      <w:r>
+        <w:rPr>
+          <w:rFonts w:cs="Helvetica"/>
+        </w:rPr>
+        <w:t>pmoles</w:t>
+      </w:r>
+      <w:proofErr w:type="spellEnd"/>
+      <w:r>
+        <w:rPr>
+          <w:rFonts w:cs="Helvetica"/>
+        </w:rPr>
+        <w:t xml:space="preserve"> ends</w:t>
       </w:r>
       <w:r>
         <w:rPr>
@@ -2661,7 +2967,24 @@
           <w:b/>
         </w:rPr>
         <w:tab/>
-        <w:t>pmoles ends/</w:t>
+      </w:r>
+      <w:proofErr w:type="spellStart"/>
+      <w:proofErr w:type="gramStart"/>
+      <w:r>
+        <w:rPr>
+          <w:rFonts w:cs="Helvetica"/>
+          <w:b/>
+        </w:rPr>
+        <w:t>pmoles</w:t>
+      </w:r>
+      <w:proofErr w:type="spellEnd"/>
+      <w:proofErr w:type="gramEnd"/>
+      <w:r>
+        <w:rPr>
+          <w:rFonts w:cs="Helvetica"/>
+          <w:b/>
+        </w:rPr>
+        <w:t xml:space="preserve"> ends/</w:t>
       </w:r>
       <w:r>
         <w:rPr>
@@ -2738,6 +3061,7 @@
           <w:rFonts w:cs="Helvetica"/>
         </w:rPr>
       </w:pPr>
+      <w:proofErr w:type="gramStart"/>
       <w:r>
         <w:rPr>
           <w:rFonts w:cs="Helvetica"/>
@@ -2756,6 +3080,7 @@
         </w:rPr>
         <w:t xml:space="preserve"> a further 30’ at 37ºC.</w:t>
       </w:r>
+      <w:proofErr w:type="gramEnd"/>
     </w:p>
     <w:p>
       <w:pPr>
@@ -2789,6 +3114,7 @@
           <w:rFonts w:cs="Helvetica"/>
         </w:rPr>
       </w:pPr>
+      <w:proofErr w:type="gramStart"/>
       <w:r>
         <w:rPr>
           <w:rFonts w:cs="Helvetica"/>
@@ -2807,12 +3133,21 @@
         </w:rPr>
         <w:t xml:space="preserve"> enzymes at 80ºC for 20’.</w:t>
       </w:r>
-      <w:r>
-        <w:rPr>
-          <w:rFonts w:cs="Helvetica"/>
-        </w:rPr>
-        <w:t xml:space="preserve">  Stored at -20ºC overnight.</w:t>
-      </w:r>
+      <w:proofErr w:type="gramEnd"/>
+      <w:r>
+        <w:rPr>
+          <w:rFonts w:cs="Helvetica"/>
+        </w:rPr>
+        <w:t xml:space="preserve">  </w:t>
+      </w:r>
+      <w:proofErr w:type="gramStart"/>
+      <w:r>
+        <w:rPr>
+          <w:rFonts w:cs="Helvetica"/>
+        </w:rPr>
+        <w:t>Stored at -20ºC overnight.</w:t>
+      </w:r>
+      <w:proofErr w:type="gramEnd"/>
     </w:p>
     <w:p>
       <w:pPr>
@@ -2847,13 +3182,23 @@
           <w:szCs w:val="22"/>
         </w:rPr>
       </w:pPr>
+      <w:proofErr w:type="gramStart"/>
       <w:r>
         <w:rPr>
           <w:rFonts w:cs="Helvetica"/>
           <w:sz w:val="22"/>
           <w:szCs w:val="22"/>
         </w:rPr>
-        <w:t>5.21.15  Ligation and Transformation</w:t>
+        <w:t>5.21.15  Ligation</w:t>
+      </w:r>
+      <w:proofErr w:type="gramEnd"/>
+      <w:r>
+        <w:rPr>
+          <w:rFonts w:cs="Helvetica"/>
+          <w:sz w:val="22"/>
+          <w:szCs w:val="22"/>
+        </w:rPr>
+        <w:t xml:space="preserve"> and Transformation</w:t>
       </w:r>
     </w:p>
     <w:p/>
@@ -2870,6 +3215,7 @@
           <w:u w:val="single"/>
         </w:rPr>
       </w:pPr>
+      <w:proofErr w:type="gramStart"/>
       <w:r>
         <w:rPr>
           <w:u w:val="single"/>
@@ -2888,6 +3234,7 @@
         </w:rPr>
         <w:t>:</w:t>
       </w:r>
+      <w:proofErr w:type="gramEnd"/>
       <w:r>
         <w:rPr>
           <w:u w:val="single"/>
@@ -3066,8 +3413,13 @@
           <w:tab w:val="decimal" w:pos="7200"/>
         </w:tabs>
       </w:pPr>
-      <w:r>
-        <w:t>vector DNA</w:t>
+      <w:proofErr w:type="gramStart"/>
+      <w:r>
+        <w:t>vector</w:t>
+      </w:r>
+      <w:proofErr w:type="gramEnd"/>
+      <w:r>
+        <w:t xml:space="preserve"> DNA</w:t>
       </w:r>
       <w:r>
         <w:tab/>
@@ -3086,7 +3438,15 @@
       </w:r>
       <w:r>
         <w:tab/>
-        <w:t>= 0.102 pmole ends</w:t>
+        <w:t xml:space="preserve">= 0.102 </w:t>
+      </w:r>
+      <w:proofErr w:type="spellStart"/>
+      <w:r>
+        <w:t>pmole</w:t>
+      </w:r>
+      <w:proofErr w:type="spellEnd"/>
+      <w:r>
+        <w:t xml:space="preserve"> ends</w:t>
       </w:r>
     </w:p>
     <w:p>
@@ -3099,8 +3459,13 @@
           <w:tab w:val="decimal" w:pos="7200"/>
         </w:tabs>
       </w:pPr>
-      <w:r>
-        <w:t>insert DNA</w:t>
+      <w:proofErr w:type="gramStart"/>
+      <w:r>
+        <w:t>insert</w:t>
+      </w:r>
+      <w:proofErr w:type="gramEnd"/>
+      <w:r>
+        <w:t xml:space="preserve"> DNA</w:t>
       </w:r>
       <w:r>
         <w:tab/>
@@ -3123,7 +3488,15 @@
       </w:r>
       <w:r>
         <w:tab/>
-        <w:t xml:space="preserve"> = 2.96 pmole ends</w:t>
+        <w:t xml:space="preserve"> = 2.96 </w:t>
+      </w:r>
+      <w:proofErr w:type="spellStart"/>
+      <w:r>
+        <w:t>pmole</w:t>
+      </w:r>
+      <w:proofErr w:type="spellEnd"/>
+      <w:r>
+        <w:t xml:space="preserve"> ends</w:t>
       </w:r>
     </w:p>
     <w:p>
@@ -3277,6 +3650,7 @@
           <w:rFonts w:cs="Helvetica"/>
         </w:rPr>
       </w:pPr>
+      <w:proofErr w:type="gramStart"/>
       <w:r>
         <w:rPr>
           <w:rFonts w:cs="Helvetica"/>
@@ -3305,7 +3679,21 @@
         <w:rPr>
           <w:rFonts w:cs="Helvetica"/>
         </w:rPr>
-        <w:t>L of XL10 Gold competent cells.  Plated 50</w:t>
+        <w:t>L of XL10 Gold competent cells.</w:t>
+      </w:r>
+      <w:proofErr w:type="gramEnd"/>
+      <w:r>
+        <w:rPr>
+          <w:rFonts w:cs="Helvetica"/>
+        </w:rPr>
+        <w:t xml:space="preserve">  </w:t>
+      </w:r>
+      <w:proofErr w:type="gramStart"/>
+      <w:r>
+        <w:rPr>
+          <w:rFonts w:cs="Helvetica"/>
+        </w:rPr>
+        <w:t>Plated 50</w:t>
       </w:r>
       <w:r>
         <w:rPr>
@@ -3317,8 +3705,23 @@
         <w:rPr>
           <w:rFonts w:cs="Helvetica"/>
         </w:rPr>
-        <w:t>L of each recovery culture on LAamp plates.</w:t>
-      </w:r>
+        <w:t xml:space="preserve">L of each recovery culture on </w:t>
+      </w:r>
+      <w:proofErr w:type="spellStart"/>
+      <w:r>
+        <w:rPr>
+          <w:rFonts w:cs="Helvetica"/>
+        </w:rPr>
+        <w:t>LAamp</w:t>
+      </w:r>
+      <w:proofErr w:type="spellEnd"/>
+      <w:r>
+        <w:rPr>
+          <w:rFonts w:cs="Helvetica"/>
+        </w:rPr>
+        <w:t xml:space="preserve"> plates.</w:t>
+      </w:r>
+      <w:proofErr w:type="gramEnd"/>
     </w:p>
     <w:p>
       <w:pPr>
@@ -3398,7 +3801,21 @@
         <w:rPr>
           <w:rFonts w:cs="Helvetica"/>
         </w:rPr>
-        <w:t>Only 5 colonies, all about the same size, grew on the 1:1 plating, while the 1:20 plate had 11 colonies, most were smallish.  there were two to three colonies in the larger size range and these were about the same size as those on the 1:1 plate.  I concentrated and plated the remainder of each recovery culture and will screen those on Sunday, if need be.  Judging from past experience with these operon insertions, it will be necessary.</w:t>
+        <w:t xml:space="preserve">Only 5 colonies, all about the same size, grew on the 1:1 plating, while the 1:20 plate had 11 colonies, most were smallish.  </w:t>
+      </w:r>
+      <w:proofErr w:type="gramStart"/>
+      <w:r>
+        <w:rPr>
+          <w:rFonts w:cs="Helvetica"/>
+        </w:rPr>
+        <w:t>there</w:t>
+      </w:r>
+      <w:proofErr w:type="gramEnd"/>
+      <w:r>
+        <w:rPr>
+          <w:rFonts w:cs="Helvetica"/>
+        </w:rPr>
+        <w:t xml:space="preserve"> were two to three colonies in the larger size range and these were about the same size as those on the 1:1 plate.  I concentrated and plated the remainder of each recovery culture and will screen those on Sunday, if need be.  Judging from past experience with these operon insertions, it will be necessary.</w:t>
       </w:r>
     </w:p>
     <w:p>
@@ -3530,8 +3947,17 @@
           <w:u w:val="single"/>
         </w:rPr>
         <w:tab/>
-        <w:t>1 rxn</w:t>
-      </w:r>
+        <w:t xml:space="preserve">1 </w:t>
+      </w:r>
+      <w:proofErr w:type="spellStart"/>
+      <w:r>
+        <w:rPr>
+          <w:rFonts w:cs="Helvetica"/>
+          <w:u w:val="single"/>
+        </w:rPr>
+        <w:t>rxn</w:t>
+      </w:r>
+      <w:proofErr w:type="spellEnd"/>
       <w:r>
         <w:rPr>
           <w:rFonts w:cs="Helvetica"/>
@@ -3545,7 +3971,15 @@
           <w:rFonts w:cs="Helvetica"/>
           <w:u w:val="single"/>
         </w:rPr>
-        <w:t xml:space="preserve"> rxn</w:t>
+        <w:t xml:space="preserve"> </w:t>
+      </w:r>
+      <w:proofErr w:type="spellStart"/>
+      <w:r>
+        <w:rPr>
+          <w:rFonts w:cs="Helvetica"/>
+          <w:u w:val="single"/>
+        </w:rPr>
+        <w:t>rxn</w:t>
       </w:r>
       <w:r>
         <w:rPr>
@@ -3554,6 +3988,7 @@
         </w:rPr>
         <w:t>s</w:t>
       </w:r>
+      <w:proofErr w:type="spellEnd"/>
       <w:r>
         <w:rPr>
           <w:rFonts w:cs="Helvetica"/>
@@ -3584,8 +4019,15 @@
           <w:rFonts w:cs="Helvetica"/>
         </w:rPr>
         <w:tab/>
+      </w:r>
+      <w:proofErr w:type="gramStart"/>
+      <w:r>
+        <w:rPr>
+          <w:rFonts w:cs="Helvetica"/>
+        </w:rPr>
         <w:t>water</w:t>
       </w:r>
+      <w:proofErr w:type="gramEnd"/>
       <w:r>
         <w:rPr>
           <w:rFonts w:cs="Helvetica"/>
@@ -3628,7 +4070,21 @@
           <w:rFonts w:cs="Helvetica"/>
         </w:rPr>
         <w:tab/>
-        <w:t>5X iProof HF Buffer</w:t>
+        <w:t xml:space="preserve">5X </w:t>
+      </w:r>
+      <w:proofErr w:type="spellStart"/>
+      <w:r>
+        <w:rPr>
+          <w:rFonts w:cs="Helvetica"/>
+        </w:rPr>
+        <w:t>iProof</w:t>
+      </w:r>
+      <w:proofErr w:type="spellEnd"/>
+      <w:r>
+        <w:rPr>
+          <w:rFonts w:cs="Helvetica"/>
+        </w:rPr>
+        <w:t xml:space="preserve"> HF Buffer</w:t>
       </w:r>
       <w:r>
         <w:rPr>
@@ -3685,12 +4141,14 @@
         <w:tab/>
         <w:t xml:space="preserve">10mM </w:t>
       </w:r>
+      <w:proofErr w:type="spellStart"/>
       <w:r>
         <w:rPr>
           <w:rFonts w:cs="Helvetica"/>
         </w:rPr>
         <w:t>dNTP’s</w:t>
       </w:r>
+      <w:proofErr w:type="spellEnd"/>
       <w:r>
         <w:rPr>
           <w:rFonts w:cs="Helvetica"/>
@@ -3740,7 +4198,22 @@
           <w:rFonts w:cs="Helvetica"/>
         </w:rPr>
         <w:tab/>
-        <w:t>fwd primer*</w:t>
+      </w:r>
+      <w:proofErr w:type="spellStart"/>
+      <w:proofErr w:type="gramStart"/>
+      <w:r>
+        <w:rPr>
+          <w:rFonts w:cs="Helvetica"/>
+        </w:rPr>
+        <w:t>fwd</w:t>
+      </w:r>
+      <w:proofErr w:type="spellEnd"/>
+      <w:proofErr w:type="gramEnd"/>
+      <w:r>
+        <w:rPr>
+          <w:rFonts w:cs="Helvetica"/>
+        </w:rPr>
+        <w:t xml:space="preserve"> primer*</w:t>
       </w:r>
       <w:r>
         <w:rPr>
@@ -3785,7 +4258,20 @@
           <w:rFonts w:cs="Helvetica"/>
         </w:rPr>
         <w:tab/>
-        <w:t>rev primer**</w:t>
+      </w:r>
+      <w:proofErr w:type="gramStart"/>
+      <w:r>
+        <w:rPr>
+          <w:rFonts w:cs="Helvetica"/>
+        </w:rPr>
+        <w:t>rev</w:t>
+      </w:r>
+      <w:proofErr w:type="gramEnd"/>
+      <w:r>
+        <w:rPr>
+          <w:rFonts w:cs="Helvetica"/>
+        </w:rPr>
+        <w:t xml:space="preserve"> primer**</w:t>
       </w:r>
       <w:r>
         <w:rPr>
@@ -3836,7 +4322,20 @@
           <w:rFonts w:cs="Helvetica"/>
         </w:rPr>
         <w:tab/>
-        <w:t>template***</w:t>
+      </w:r>
+      <w:proofErr w:type="gramStart"/>
+      <w:r>
+        <w:rPr>
+          <w:rFonts w:cs="Helvetica"/>
+        </w:rPr>
+        <w:t>template</w:t>
+      </w:r>
+      <w:proofErr w:type="gramEnd"/>
+      <w:r>
+        <w:rPr>
+          <w:rFonts w:cs="Helvetica"/>
+        </w:rPr>
+        <w:t>***</w:t>
       </w:r>
       <w:r>
         <w:rPr>
@@ -3879,12 +4378,23 @@
         </w:rPr>
         <w:tab/>
       </w:r>
-      <w:r>
-        <w:rPr>
-          <w:rFonts w:cs="Helvetica"/>
-          <w:u w:val="single"/>
-        </w:rPr>
-        <w:t>iProof polymerase</w:t>
+      <w:proofErr w:type="spellStart"/>
+      <w:proofErr w:type="gramStart"/>
+      <w:r>
+        <w:rPr>
+          <w:rFonts w:cs="Helvetica"/>
+          <w:u w:val="single"/>
+        </w:rPr>
+        <w:t>iProof</w:t>
+      </w:r>
+      <w:proofErr w:type="spellEnd"/>
+      <w:proofErr w:type="gramEnd"/>
+      <w:r>
+        <w:rPr>
+          <w:rFonts w:cs="Helvetica"/>
+          <w:u w:val="single"/>
+        </w:rPr>
+        <w:t xml:space="preserve"> polymerase</w:t>
       </w:r>
       <w:r>
         <w:rPr>
@@ -4014,27 +4524,49 @@
           <w:rFonts w:cs="Helvetica"/>
         </w:rPr>
         <w:tab/>
-        <w:t>***  Boil-preps of candidate colonies;  the no-insert control was pJAR50C</w:t>
-      </w:r>
-    </w:p>
-    <w:p>
-      <w:pPr>
-        <w:rPr>
-          <w:rFonts w:cs="Helvetica"/>
-        </w:rPr>
-      </w:pPr>
-    </w:p>
-    <w:p>
-      <w:pPr>
-        <w:rPr>
-          <w:rFonts w:cs="Helvetica"/>
-        </w:rPr>
-      </w:pPr>
-      <w:r>
-        <w:rPr>
-          <w:rFonts w:cs="Helvetica"/>
-        </w:rPr>
-        <w:t>Thermalcycler program:</w:t>
+        <w:t>**</w:t>
+      </w:r>
+      <w:proofErr w:type="gramStart"/>
+      <w:r>
+        <w:rPr>
+          <w:rFonts w:cs="Helvetica"/>
+        </w:rPr>
+        <w:t>*  Boil</w:t>
+      </w:r>
+      <w:proofErr w:type="gramEnd"/>
+      <w:r>
+        <w:rPr>
+          <w:rFonts w:cs="Helvetica"/>
+        </w:rPr>
+        <w:t>-preps of candidate colonies;  the no-insert control was pJAR50C</w:t>
+      </w:r>
+    </w:p>
+    <w:p>
+      <w:pPr>
+        <w:rPr>
+          <w:rFonts w:cs="Helvetica"/>
+        </w:rPr>
+      </w:pPr>
+    </w:p>
+    <w:p>
+      <w:pPr>
+        <w:rPr>
+          <w:rFonts w:cs="Helvetica"/>
+        </w:rPr>
+      </w:pPr>
+      <w:proofErr w:type="spellStart"/>
+      <w:r>
+        <w:rPr>
+          <w:rFonts w:cs="Helvetica"/>
+        </w:rPr>
+        <w:t>Thermalcycler</w:t>
+      </w:r>
+      <w:proofErr w:type="spellEnd"/>
+      <w:r>
+        <w:rPr>
+          <w:rFonts w:cs="Helvetica"/>
+        </w:rPr>
+        <w:t xml:space="preserve"> program:</w:t>
       </w:r>
     </w:p>
     <w:p>
@@ -4115,7 +4647,20 @@
           <w:rFonts w:cs="Helvetica"/>
         </w:rPr>
         <w:tab/>
-        <w:t>initial denaturation</w:t>
+      </w:r>
+      <w:proofErr w:type="gramStart"/>
+      <w:r>
+        <w:rPr>
+          <w:rFonts w:cs="Helvetica"/>
+        </w:rPr>
+        <w:t>initial</w:t>
+      </w:r>
+      <w:proofErr w:type="gramEnd"/>
+      <w:r>
+        <w:rPr>
+          <w:rFonts w:cs="Helvetica"/>
+        </w:rPr>
+        <w:t xml:space="preserve"> denaturation</w:t>
       </w:r>
       <w:r>
         <w:rPr>
@@ -4173,12 +4718,14 @@
           <w:rFonts w:cs="Helvetica"/>
         </w:rPr>
       </w:pPr>
+      <w:proofErr w:type="gramStart"/>
       <w:r>
         <w:rPr>
           <w:rFonts w:cs="Helvetica"/>
         </w:rPr>
         <w:t>denaturation</w:t>
       </w:r>
+      <w:proofErr w:type="gramEnd"/>
       <w:r>
         <w:rPr>
           <w:rFonts w:cs="Helvetica"/>
@@ -4216,12 +4763,14 @@
           <w:rFonts w:cs="Helvetica"/>
         </w:rPr>
       </w:pPr>
+      <w:proofErr w:type="gramStart"/>
       <w:r>
         <w:rPr>
           <w:rFonts w:cs="Helvetica"/>
         </w:rPr>
         <w:t>annealing</w:t>
       </w:r>
+      <w:proofErr w:type="gramEnd"/>
       <w:r>
         <w:rPr>
           <w:rFonts w:cs="Helvetica"/>
@@ -4273,12 +4822,14 @@
           <w:rFonts w:cs="Helvetica"/>
         </w:rPr>
       </w:pPr>
+      <w:proofErr w:type="gramStart"/>
       <w:r>
         <w:rPr>
           <w:rFonts w:cs="Helvetica"/>
         </w:rPr>
         <w:t>extension</w:t>
       </w:r>
+      <w:proofErr w:type="gramEnd"/>
       <w:r>
         <w:rPr>
           <w:rFonts w:cs="Helvetica"/>
@@ -4328,11 +4879,19 @@
           <w:rFonts w:cs="Helvetica"/>
         </w:rPr>
       </w:pPr>
-      <w:r>
-        <w:rPr>
-          <w:rFonts w:cs="Helvetica"/>
-        </w:rPr>
-        <w:t>final extension</w:t>
+      <w:proofErr w:type="gramStart"/>
+      <w:r>
+        <w:rPr>
+          <w:rFonts w:cs="Helvetica"/>
+        </w:rPr>
+        <w:t>final</w:t>
+      </w:r>
+      <w:proofErr w:type="gramEnd"/>
+      <w:r>
+        <w:rPr>
+          <w:rFonts w:cs="Helvetica"/>
+        </w:rPr>
+        <w:t xml:space="preserve"> extension</w:t>
       </w:r>
       <w:r>
         <w:rPr>
@@ -4386,8 +4945,13 @@
           <w:numId w:val="2"/>
         </w:numPr>
       </w:pPr>
-      <w:r>
-        <w:t>GeneRuler 1kb Plus</w:t>
+      <w:proofErr w:type="spellStart"/>
+      <w:r>
+        <w:t>GeneRuler</w:t>
+      </w:r>
+      <w:proofErr w:type="spellEnd"/>
+      <w:r>
+        <w:t xml:space="preserve"> 1kb Plus</w:t>
       </w:r>
     </w:p>
     <w:p>
@@ -4417,15 +4981,15 @@
                 <wp:effectExtent l="0" t="0" r="0" b="0"/>
                 <wp:wrapThrough wrapText="bothSides">
                   <wp:wrapPolygon edited="0">
-                    <wp:start x="3478" y="0"/>
-                    <wp:lineTo x="417" y="0"/>
-                    <wp:lineTo x="139" y="218"/>
-                    <wp:lineTo x="139" y="21382"/>
-                    <wp:lineTo x="2643" y="21382"/>
-                    <wp:lineTo x="2643" y="13964"/>
-                    <wp:lineTo x="21426" y="13745"/>
-                    <wp:lineTo x="21426" y="0"/>
-                    <wp:lineTo x="3478" y="0"/>
+                    <wp:start x="3548" y="0"/>
+                    <wp:lineTo x="522" y="164"/>
+                    <wp:lineTo x="209" y="327"/>
+                    <wp:lineTo x="209" y="21436"/>
+                    <wp:lineTo x="2713" y="21436"/>
+                    <wp:lineTo x="2713" y="15709"/>
+                    <wp:lineTo x="21496" y="13745"/>
+                    <wp:lineTo x="21496" y="0"/>
+                    <wp:lineTo x="3548" y="0"/>
                   </wp:wrapPolygon>
                 </wp:wrapThrough>
                 <wp:docPr id="3" name="Group 3"/>
@@ -4477,7 +5041,7 @@
                         <wps:spPr>
                           <a:xfrm>
                             <a:off x="0" y="0"/>
-                            <a:ext cx="527685" cy="2514600"/>
+                            <a:ext cx="563245" cy="2514600"/>
                           </a:xfrm>
                           <a:prstGeom prst="rect">
                             <a:avLst/>
@@ -4489,7 +5053,7 @@
                           <a:effectLst/>
                           <a:extLst>
                             <a:ext uri="{C572A759-6A51-4108-AA02-DFA0A04FC94B}">
-                              <ma14:wrappingTextBoxFlag xmlns:ma14="http://schemas.microsoft.com/office/mac/drawingml/2011/main"/>
+                              <ma14:wrappingTextBoxFlag xmlns:ma14="http://schemas.microsoft.com/office/mac/drawingml/2011/main" xmlns:w="http://schemas.openxmlformats.org/wordprocessingml/2006/main" xmlns:w10="urn:schemas-microsoft-com:office:word" xmlns:v="urn:schemas-microsoft-com:vml" xmlns:o="urn:schemas-microsoft-com:office:office" xmlns:mv="urn:schemas-microsoft-com:mac:vml" xmlns:mo="http://schemas.microsoft.com/office/mac/office/2008/main" xmlns=""/>
                             </a:ext>
                           </a:extLst>
                         </wps:spPr>
@@ -4712,6 +5276,8 @@
                                 </w:rPr>
                                 <w:t>1,000</w:t>
                               </w:r>
+                              <w:bookmarkStart w:id="0" w:name="_GoBack"/>
+                              <w:bookmarkEnd w:id="0"/>
                             </w:p>
                             <w:p>
                               <w:pPr>
@@ -4828,7 +5394,7 @@
               </wp:anchor>
             </w:drawing>
           </mc:Choice>
-          <mc:Fallback>
+          <mc:Fallback xmlns:mv="urn:schemas-microsoft-com:mac:vml" xmlns:mo="http://schemas.microsoft.com/office/mac/office/2008/main">
             <w:pict>
               <v:group id="Group 3" o:spid="_x0000_s1027" style="position:absolute;left:0;text-align:left;margin-left:189pt;margin-top:-.2pt;width:310.5pt;height:198pt;z-index:251662336" coordsize="3943350,2514600" o:gfxdata="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">
                 <v:shapetype id="_x0000_t75" coordsize="21600,21600" o:spt="75" o:preferrelative="t" path="m@4@5l@4@11@9@11@9@5xe" filled="f" stroked="f">
@@ -5187,6 +5753,7 @@
         </w:numPr>
       </w:pPr>
       <w:r>
+        <w:lastRenderedPageBreak/>
         <w:t>#2</w:t>
       </w:r>
     </w:p>
@@ -5316,8 +5883,13 @@
           <w:numId w:val="2"/>
         </w:numPr>
       </w:pPr>
-      <w:r>
-        <w:t>GeneRuler 1kb Plus</w:t>
+      <w:proofErr w:type="spellStart"/>
+      <w:r>
+        <w:t>GeneRuler</w:t>
+      </w:r>
+      <w:proofErr w:type="spellEnd"/>
+      <w:r>
+        <w:t xml:space="preserve"> 1kb Plus</w:t>
       </w:r>
     </w:p>
     <w:p>
@@ -5412,15 +5984,30 @@
           <w:numId w:val="2"/>
         </w:numPr>
       </w:pPr>
-      <w:r>
-        <w:t>GeneRuler 1kb Plus</w:t>
+      <w:proofErr w:type="spellStart"/>
+      <w:r>
+        <w:t>GeneRuler</w:t>
+      </w:r>
+      <w:proofErr w:type="spellEnd"/>
+      <w:r>
+        <w:t xml:space="preserve"> 1kb Plus</w:t>
       </w:r>
     </w:p>
     <w:p/>
     <w:p>
-      <w:r>
-        <w:t>Streaked candidates 21 and 22 on LAamp for colony purification.</w:t>
-      </w:r>
+      <w:proofErr w:type="gramStart"/>
+      <w:r>
+        <w:t xml:space="preserve">Streaked candidates 21 and 22 on </w:t>
+      </w:r>
+      <w:proofErr w:type="spellStart"/>
+      <w:r>
+        <w:t>LAamp</w:t>
+      </w:r>
+      <w:proofErr w:type="spellEnd"/>
+      <w:r>
+        <w:t xml:space="preserve"> for colony purification.</w:t>
+      </w:r>
+      <w:proofErr w:type="gramEnd"/>
     </w:p>
     <w:p/>
     <w:p/>
@@ -5465,7 +6052,23 @@
           <w:sz w:val="22"/>
           <w:szCs w:val="22"/>
         </w:rPr>
-        <w:t>.15 Beginning subclone into pJAR50CT</w:t>
+        <w:t xml:space="preserve">.15 Beginning </w:t>
+      </w:r>
+      <w:proofErr w:type="spellStart"/>
+      <w:r>
+        <w:rPr>
+          <w:sz w:val="22"/>
+          <w:szCs w:val="22"/>
+        </w:rPr>
+        <w:t>subclone</w:t>
+      </w:r>
+      <w:proofErr w:type="spellEnd"/>
+      <w:r>
+        <w:rPr>
+          <w:sz w:val="22"/>
+          <w:szCs w:val="22"/>
+        </w:rPr>
+        <w:t xml:space="preserve"> into pJAR50CT</w:t>
       </w:r>
     </w:p>
     <w:p/>
@@ -5483,7 +6086,15 @@
         <w:sym w:font="Symbol" w:char="F06D"/>
       </w:r>
       <w:r>
-        <w:t>g/mL.  The vector is 5078bp.</w:t>
+        <w:t>g/</w:t>
+      </w:r>
+      <w:proofErr w:type="spellStart"/>
+      <w:r>
+        <w:t>mL.</w:t>
+      </w:r>
+      <w:proofErr w:type="spellEnd"/>
+      <w:r>
+        <w:t xml:space="preserve">  The vector is 5078bp.</w:t>
       </w:r>
     </w:p>
     <w:p/>
@@ -5718,12 +6329,21 @@
         </w:rPr>
         <w:t xml:space="preserve"> </w:t>
       </w:r>
+      <w:proofErr w:type="spellStart"/>
       <w:r>
         <w:rPr>
           <w:rFonts w:cs="Helvetica"/>
           <w:b/>
         </w:rPr>
-        <w:t>pmoles of ends / 1</w:t>
+        <w:t>pmoles</w:t>
+      </w:r>
+      <w:proofErr w:type="spellEnd"/>
+      <w:r>
+        <w:rPr>
+          <w:rFonts w:cs="Helvetica"/>
+          <w:b/>
+        </w:rPr>
+        <w:t xml:space="preserve"> of ends / 1</w:t>
       </w:r>
       <w:r>
         <w:rPr>
@@ -5755,6 +6375,7 @@
       <w:r>
         <w:t xml:space="preserve">with </w:t>
       </w:r>
+      <w:proofErr w:type="spellStart"/>
       <w:r>
         <w:rPr>
           <w:i/>
@@ -5764,9 +6385,11 @@
       <w:r>
         <w:t>I</w:t>
       </w:r>
+      <w:proofErr w:type="spellEnd"/>
       <w:r>
         <w:t xml:space="preserve"> and </w:t>
       </w:r>
+      <w:proofErr w:type="spellStart"/>
       <w:r>
         <w:rPr>
           <w:i/>
@@ -5774,13 +6397,14 @@
         <w:t>Bgl</w:t>
       </w:r>
       <w:r>
-        <w:t>II:</w:t>
-      </w:r>
-    </w:p>
-    <w:p>
-      <w:bookmarkStart w:id="0" w:name="_GoBack"/>
-      <w:bookmarkEnd w:id="0"/>
-    </w:p>
+        <w:t>II</w:t>
+      </w:r>
+      <w:proofErr w:type="spellEnd"/>
+      <w:r>
+        <w:t>:</w:t>
+      </w:r>
+    </w:p>
+    <w:p/>
     <w:p>
       <w:pPr>
         <w:widowControl w:val="0"/>
@@ -5888,7 +6512,7 @@
                         <a:effectLst/>
                         <a:extLst>
                           <a:ext uri="{C572A759-6A51-4108-AA02-DFA0A04FC94B}">
-                            <ma14:wrappingTextBoxFlag xmlns:ma14="http://schemas.microsoft.com/office/mac/drawingml/2011/main"/>
+                            <ma14:wrappingTextBoxFlag xmlns:ma14="http://schemas.microsoft.com/office/mac/drawingml/2011/main" xmlns:w="http://schemas.openxmlformats.org/wordprocessingml/2006/main" xmlns:w10="urn:schemas-microsoft-com:office:word" xmlns:v="urn:schemas-microsoft-com:vml" xmlns:o="urn:schemas-microsoft-com:office:office" xmlns:mv="urn:schemas-microsoft-com:mac:vml" xmlns:mo="http://schemas.microsoft.com/office/mac/office/2008/main" xmlns=""/>
                           </a:ext>
                         </a:extLst>
                       </wps:spPr>
@@ -5909,9 +6533,11 @@
                       <wps:txbx>
                         <w:txbxContent>
                           <w:p>
+                            <w:proofErr w:type="gramStart"/>
                             <w:r>
                               <w:t>*of a 1:10 dilution of the vector prep.</w:t>
                             </w:r>
+                            <w:proofErr w:type="gramEnd"/>
                           </w:p>
                           <w:p/>
                           <w:p/>
@@ -5935,7 +6561,7 @@
               </wp:anchor>
             </w:drawing>
           </mc:Choice>
-          <mc:Fallback>
+          <mc:Fallback xmlns:mv="urn:schemas-microsoft-com:mac:vml" xmlns:mo="http://schemas.microsoft.com/office/mac/office/2008/main">
             <w:pict>
               <v:shape id="Text Box 4" o:spid="_x0000_s1030" type="#_x0000_t202" style="position:absolute;margin-left:351pt;margin-top:2.7pt;width:135pt;height:37.5pt;z-index:251664384;visibility:visible;mso-wrap-style:square;mso-width-percent:0;mso-height-percent:0;mso-wrap-distance-left:9pt;mso-wrap-distance-top:0;mso-wrap-distance-right:9pt;mso-wrap-distance-bottom:0;mso-position-horizontal:absolute;mso-position-horizontal-relative:text;mso-position-vertical:absolute;mso-position-vertical-relative:text;mso-width-percent:0;mso-height-percent:0;mso-width-relative:margin;mso-height-relative:margin;v-text-anchor:top" o:gfxdata="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" filled="f" stroked="f">
                 <v:textbox>
@@ -5960,8 +6586,15 @@
           <w:rFonts w:cs="Helvetica"/>
         </w:rPr>
         <w:tab/>
+      </w:r>
+      <w:proofErr w:type="gramStart"/>
+      <w:r>
+        <w:rPr>
+          <w:rFonts w:cs="Helvetica"/>
+        </w:rPr>
         <w:t>water</w:t>
       </w:r>
+      <w:proofErr w:type="gramEnd"/>
       <w:r>
         <w:rPr>
           <w:rFonts w:cs="Helvetica"/>
@@ -6090,6 +6723,7 @@
         </w:rPr>
         <w:tab/>
       </w:r>
+      <w:proofErr w:type="spellStart"/>
       <w:r>
         <w:rPr>
           <w:rFonts w:cs="Helvetica"/>
@@ -6103,6 +6737,7 @@
         </w:rPr>
         <w:t>I</w:t>
       </w:r>
+      <w:proofErr w:type="spellEnd"/>
       <w:r>
         <w:rPr>
           <w:rFonts w:cs="Helvetica"/>
@@ -6143,8 +6778,10 @@
           <w:rFonts w:cs="Helvetica"/>
           <w:u w:val="single"/>
         </w:rPr>
-        <w:tab/>
-      </w:r>
+        <w:lastRenderedPageBreak/>
+        <w:tab/>
+      </w:r>
+      <w:proofErr w:type="spellStart"/>
       <w:r>
         <w:rPr>
           <w:rFonts w:cs="Helvetica"/>
@@ -6160,6 +6797,7 @@
         </w:rPr>
         <w:t>II</w:t>
       </w:r>
+      <w:proofErr w:type="spellEnd"/>
       <w:r>
         <w:rPr>
           <w:rFonts w:cs="Helvetica"/>
@@ -6267,13 +6905,40 @@
           <w:rFonts w:cs="Helvetica"/>
         </w:rPr>
         <w:tab/>
-        <w:t>total pmo</w:t>
-      </w:r>
-      <w:r>
-        <w:rPr>
-          <w:rFonts w:cs="Helvetica"/>
-        </w:rPr>
-        <w:t>les ends</w:t>
+      </w:r>
+      <w:proofErr w:type="gramStart"/>
+      <w:r>
+        <w:rPr>
+          <w:rFonts w:cs="Helvetica"/>
+        </w:rPr>
+        <w:t>total</w:t>
+      </w:r>
+      <w:proofErr w:type="gramEnd"/>
+      <w:r>
+        <w:rPr>
+          <w:rFonts w:cs="Helvetica"/>
+        </w:rPr>
+        <w:t xml:space="preserve"> </w:t>
+      </w:r>
+      <w:proofErr w:type="spellStart"/>
+      <w:r>
+        <w:rPr>
+          <w:rFonts w:cs="Helvetica"/>
+        </w:rPr>
+        <w:t>pmo</w:t>
+      </w:r>
+      <w:r>
+        <w:rPr>
+          <w:rFonts w:cs="Helvetica"/>
+        </w:rPr>
+        <w:t>les</w:t>
+      </w:r>
+      <w:proofErr w:type="spellEnd"/>
+      <w:r>
+        <w:rPr>
+          <w:rFonts w:cs="Helvetica"/>
+        </w:rPr>
+        <w:t xml:space="preserve"> ends</w:t>
       </w:r>
       <w:r>
         <w:rPr>
@@ -6314,7 +6979,22 @@
           <w:rFonts w:cs="Helvetica"/>
         </w:rPr>
         <w:tab/>
-        <w:t>pmoles ends/</w:t>
+      </w:r>
+      <w:proofErr w:type="spellStart"/>
+      <w:proofErr w:type="gramStart"/>
+      <w:r>
+        <w:rPr>
+          <w:rFonts w:cs="Helvetica"/>
+        </w:rPr>
+        <w:t>pmoles</w:t>
+      </w:r>
+      <w:proofErr w:type="spellEnd"/>
+      <w:proofErr w:type="gramEnd"/>
+      <w:r>
+        <w:rPr>
+          <w:rFonts w:cs="Helvetica"/>
+        </w:rPr>
+        <w:t xml:space="preserve"> ends/</w:t>
       </w:r>
       <w:r>
         <w:rPr>
@@ -6408,15 +7088,15 @@
         <mc:AlternateContent>
           <mc:Choice Requires="wps">
             <w:drawing>
-              <wp:anchor distT="0" distB="0" distL="114300" distR="114300" simplePos="0" relativeHeight="251665408" behindDoc="0" locked="0" layoutInCell="1" allowOverlap="1" wp14:anchorId="3636C9CB" wp14:editId="6C8A6449">
+              <wp:anchor distT="0" distB="0" distL="114300" distR="114300" simplePos="0" relativeHeight="251665408" behindDoc="0" locked="0" layoutInCell="1" allowOverlap="1" wp14:anchorId="3636C9CB" wp14:editId="3233E62B">
                 <wp:simplePos x="0" y="0"/>
                 <wp:positionH relativeFrom="column">
                   <wp:posOffset>4457700</wp:posOffset>
                 </wp:positionH>
                 <wp:positionV relativeFrom="paragraph">
-                  <wp:posOffset>73660</wp:posOffset>
+                  <wp:posOffset>71755</wp:posOffset>
                 </wp:positionV>
-                <wp:extent cx="1828800" cy="595630"/>
+                <wp:extent cx="1828800" cy="802005"/>
                 <wp:effectExtent l="0" t="0" r="0" b="0"/>
                 <wp:wrapSquare wrapText="bothSides"/>
                 <wp:docPr id="5" name="Text Box 5"/>
@@ -6428,7 +7108,7 @@
                       <wps:spPr>
                         <a:xfrm>
                           <a:off x="0" y="0"/>
-                          <a:ext cx="1828800" cy="595630"/>
+                          <a:ext cx="1828800" cy="802005"/>
                         </a:xfrm>
                         <a:prstGeom prst="rect">
                           <a:avLst/>
@@ -6440,7 +7120,7 @@
                         <a:effectLst/>
                         <a:extLst>
                           <a:ext uri="{C572A759-6A51-4108-AA02-DFA0A04FC94B}">
-                            <ma14:wrappingTextBoxFlag xmlns:ma14="http://schemas.microsoft.com/office/mac/drawingml/2011/main"/>
+                            <ma14:wrappingTextBoxFlag xmlns:ma14="http://schemas.microsoft.com/office/mac/drawingml/2011/main" xmlns:w="http://schemas.openxmlformats.org/wordprocessingml/2006/main" xmlns:w10="urn:schemas-microsoft-com:office:word" xmlns:v="urn:schemas-microsoft-com:vml" xmlns:o="urn:schemas-microsoft-com:office:office" xmlns:mv="urn:schemas-microsoft-com:mac:vml" xmlns:mo="http://schemas.microsoft.com/office/mac/office/2008/main" xmlns=""/>
                           </a:ext>
                         </a:extLst>
                       </wps:spPr>
@@ -6513,7 +7193,11 @@
           </mc:Choice>
           <mc:Fallback>
             <w:pict>
-              <v:shape id="Text Box 5" o:spid="_x0000_s1031" type="#_x0000_t202" style="position:absolute;margin-left:351pt;margin-top:5.8pt;width:2in;height:46.9pt;z-index:251665408;visibility:visible;mso-wrap-style:square;mso-width-percent:0;mso-height-percent:0;mso-wrap-distance-left:9pt;mso-wrap-distance-top:0;mso-wrap-distance-right:9pt;mso-wrap-distance-bottom:0;mso-position-horizontal:absolute;mso-position-horizontal-relative:text;mso-position-vertical:absolute;mso-position-vertical-relative:text;mso-width-percent:0;mso-height-percent:0;mso-width-relative:margin;mso-height-relative:margin;v-text-anchor:top" o:gfxdata="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" filled="f" stroked="f">
+              <v:shapetype id="_x0000_t202" coordsize="21600,21600" o:spt="202" path="m,l,21600r21600,l21600,xe">
+                <v:stroke joinstyle="miter"/>
+                <v:path gradientshapeok="t" o:connecttype="rect"/>
+              </v:shapetype>
+              <v:shape id="Text Box 5" o:spid="_x0000_s1031" type="#_x0000_t202" style="position:absolute;margin-left:351pt;margin-top:5.65pt;width:2in;height:63.15pt;z-index:251665408;visibility:visible;mso-wrap-style:square;mso-width-percent:0;mso-height-percent:0;mso-wrap-distance-left:9pt;mso-wrap-distance-top:0;mso-wrap-distance-right:9pt;mso-wrap-distance-bottom:0;mso-position-horizontal:absolute;mso-position-horizontal-relative:text;mso-position-vertical:absolute;mso-position-vertical-relative:text;mso-width-percent:0;mso-height-percent:0;mso-width-relative:margin;mso-height-relative:margin;v-text-anchor:top" o:gfxdata="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" filled="f" stroked="f">
                 <v:textbox>
                   <w:txbxContent>
                     <w:p>
@@ -6628,6 +7312,7 @@
         </w:rPr>
         <w:tab/>
       </w:r>
+      <w:proofErr w:type="spellStart"/>
       <w:r>
         <w:rPr>
           <w:rFonts w:cs="Helvetica"/>
@@ -6639,8 +7324,16 @@
         <w:rPr>
           <w:rFonts w:cs="Helvetica"/>
         </w:rPr>
-        <w:t>I/</w:t>
-      </w:r>
+        <w:t>I</w:t>
+      </w:r>
+      <w:proofErr w:type="spellEnd"/>
+      <w:r>
+        <w:rPr>
+          <w:rFonts w:cs="Helvetica"/>
+        </w:rPr>
+        <w:t>/</w:t>
+      </w:r>
+      <w:proofErr w:type="spellStart"/>
       <w:r>
         <w:rPr>
           <w:rFonts w:cs="Helvetica"/>
@@ -6652,8 +7345,23 @@
         <w:rPr>
           <w:rFonts w:cs="Helvetica"/>
         </w:rPr>
-        <w:t>II rxn</w:t>
-      </w:r>
+        <w:t>II</w:t>
+      </w:r>
+      <w:proofErr w:type="spellEnd"/>
+      <w:r>
+        <w:rPr>
+          <w:rFonts w:cs="Helvetica"/>
+        </w:rPr>
+        <w:t xml:space="preserve"> </w:t>
+      </w:r>
+      <w:proofErr w:type="spellStart"/>
+      <w:r>
+        <w:rPr>
+          <w:rFonts w:cs="Helvetica"/>
+        </w:rPr>
+        <w:t>rxn</w:t>
+      </w:r>
+      <w:proofErr w:type="spellEnd"/>
       <w:r>
         <w:rPr>
           <w:rFonts w:cs="Helvetica"/>
@@ -6688,8 +7396,15 @@
           <w:rFonts w:cs="Helvetica"/>
         </w:rPr>
         <w:tab/>
+      </w:r>
+      <w:proofErr w:type="gramStart"/>
+      <w:r>
+        <w:rPr>
+          <w:rFonts w:cs="Helvetica"/>
+        </w:rPr>
         <w:t>water</w:t>
       </w:r>
+      <w:proofErr w:type="gramEnd"/>
       <w:r>
         <w:rPr>
           <w:rFonts w:cs="Helvetica"/>
@@ -6774,8 +7489,18 @@
           <w:u w:val="single"/>
         </w:rPr>
         <w:tab/>
+      </w:r>
+      <w:proofErr w:type="spellStart"/>
+      <w:proofErr w:type="gramStart"/>
+      <w:r>
+        <w:rPr>
+          <w:rFonts w:cs="Helvetica"/>
+          <w:u w:val="single"/>
+        </w:rPr>
         <w:t>rSAP</w:t>
       </w:r>
+      <w:proofErr w:type="spellEnd"/>
+      <w:proofErr w:type="gramEnd"/>
       <w:r>
         <w:rPr>
           <w:rFonts w:cs="Helvetica"/>
@@ -6899,7 +7624,34 @@
           <w:rFonts w:cs="Helvetica"/>
         </w:rPr>
         <w:tab/>
-        <w:t>total pmoles ends</w:t>
+      </w:r>
+      <w:proofErr w:type="gramStart"/>
+      <w:r>
+        <w:rPr>
+          <w:rFonts w:cs="Helvetica"/>
+        </w:rPr>
+        <w:t>total</w:t>
+      </w:r>
+      <w:proofErr w:type="gramEnd"/>
+      <w:r>
+        <w:rPr>
+          <w:rFonts w:cs="Helvetica"/>
+        </w:rPr>
+        <w:t xml:space="preserve"> </w:t>
+      </w:r>
+      <w:proofErr w:type="spellStart"/>
+      <w:r>
+        <w:rPr>
+          <w:rFonts w:cs="Helvetica"/>
+        </w:rPr>
+        <w:t>pmoles</w:t>
+      </w:r>
+      <w:proofErr w:type="spellEnd"/>
+      <w:r>
+        <w:rPr>
+          <w:rFonts w:cs="Helvetica"/>
+        </w:rPr>
+        <w:t xml:space="preserve"> ends</w:t>
       </w:r>
       <w:r>
         <w:rPr>
@@ -6943,7 +7695,24 @@
           <w:b/>
         </w:rPr>
         <w:tab/>
-        <w:t>pmoles ends/</w:t>
+      </w:r>
+      <w:proofErr w:type="spellStart"/>
+      <w:proofErr w:type="gramStart"/>
+      <w:r>
+        <w:rPr>
+          <w:rFonts w:cs="Helvetica"/>
+          <w:b/>
+        </w:rPr>
+        <w:t>pmoles</w:t>
+      </w:r>
+      <w:proofErr w:type="spellEnd"/>
+      <w:proofErr w:type="gramEnd"/>
+      <w:r>
+        <w:rPr>
+          <w:rFonts w:cs="Helvetica"/>
+          <w:b/>
+        </w:rPr>
+        <w:t xml:space="preserve"> ends/</w:t>
       </w:r>
       <w:r>
         <w:rPr>
@@ -7007,12 +7776,14 @@
           <w:rFonts w:cs="Helvetica"/>
         </w:rPr>
       </w:pPr>
+      <w:proofErr w:type="gramStart"/>
       <w:r>
         <w:rPr>
           <w:rFonts w:cs="Helvetica"/>
         </w:rPr>
         <w:t>Incubated a further 30’ at 37ºC.</w:t>
       </w:r>
+      <w:proofErr w:type="gramEnd"/>
     </w:p>
     <w:p>
       <w:pPr>
@@ -7046,12 +7817,28 @@
           <w:rFonts w:cs="Helvetica"/>
         </w:rPr>
       </w:pPr>
-      <w:r>
-        <w:rPr>
-          <w:rFonts w:cs="Helvetica"/>
-        </w:rPr>
-        <w:t>Inactivated enzymes at 80ºC for 20’.  Stored at -20ºC overnight.</w:t>
-      </w:r>
+      <w:proofErr w:type="gramStart"/>
+      <w:r>
+        <w:rPr>
+          <w:rFonts w:cs="Helvetica"/>
+        </w:rPr>
+        <w:t>Inactivated enzymes at 80ºC for 20’.</w:t>
+      </w:r>
+      <w:proofErr w:type="gramEnd"/>
+      <w:r>
+        <w:rPr>
+          <w:rFonts w:cs="Helvetica"/>
+        </w:rPr>
+        <w:t xml:space="preserve">  </w:t>
+      </w:r>
+      <w:proofErr w:type="gramStart"/>
+      <w:r>
+        <w:rPr>
+          <w:rFonts w:cs="Helvetica"/>
+        </w:rPr>
+        <w:t>Stored at -20ºC overnight.</w:t>
+      </w:r>
+      <w:proofErr w:type="gramEnd"/>
     </w:p>
     <w:p/>
     <w:p>
@@ -7071,6 +7858,7 @@
           <w:szCs w:val="22"/>
         </w:rPr>
       </w:pPr>
+      <w:proofErr w:type="gramStart"/>
       <w:r>
         <w:rPr>
           <w:rFonts w:cs="Helvetica"/>
@@ -7085,7 +7873,16 @@
           <w:sz w:val="22"/>
           <w:szCs w:val="22"/>
         </w:rPr>
-        <w:t>.15  Ligation and Transformation</w:t>
+        <w:t>.15  Ligation</w:t>
+      </w:r>
+      <w:proofErr w:type="gramEnd"/>
+      <w:r>
+        <w:rPr>
+          <w:rFonts w:cs="Helvetica"/>
+          <w:sz w:val="22"/>
+          <w:szCs w:val="22"/>
+        </w:rPr>
+        <w:t xml:space="preserve"> and Transformation</w:t>
       </w:r>
     </w:p>
     <w:p/>
@@ -7102,6 +7899,7 @@
           <w:u w:val="single"/>
         </w:rPr>
       </w:pPr>
+      <w:proofErr w:type="gramStart"/>
       <w:r>
         <w:rPr>
           <w:u w:val="single"/>
@@ -7120,6 +7918,7 @@
         </w:rPr>
         <w:t>:</w:t>
       </w:r>
+      <w:proofErr w:type="gramEnd"/>
       <w:r>
         <w:rPr>
           <w:u w:val="single"/>
@@ -7276,8 +8075,13 @@
           <w:tab w:val="decimal" w:pos="7200"/>
         </w:tabs>
       </w:pPr>
-      <w:r>
-        <w:t>vector DNA</w:t>
+      <w:proofErr w:type="gramStart"/>
+      <w:r>
+        <w:t>vector</w:t>
+      </w:r>
+      <w:proofErr w:type="gramEnd"/>
+      <w:r>
+        <w:t xml:space="preserve"> DNA</w:t>
       </w:r>
       <w:r>
         <w:tab/>
@@ -7285,10 +8089,7 @@
       </w:r>
       <w:r>
         <w:tab/>
-        <w:t>= 0.100</w:t>
-      </w:r>
-      <w:r>
-        <w:t>pmole ends</w:t>
+        <w:t>= 0.100pmole ends</w:t>
       </w:r>
       <w:r>
         <w:tab/>
@@ -7307,8 +8108,13 @@
           <w:tab w:val="decimal" w:pos="7200"/>
         </w:tabs>
       </w:pPr>
-      <w:r>
-        <w:t>insert DNA</w:t>
+      <w:proofErr w:type="gramStart"/>
+      <w:r>
+        <w:t>insert</w:t>
+      </w:r>
+      <w:proofErr w:type="gramEnd"/>
+      <w:r>
+        <w:t xml:space="preserve"> DNA</w:t>
       </w:r>
       <w:r>
         <w:tab/>
@@ -7320,16 +8126,7 @@
         <w:tab/>
       </w:r>
       <w:r>
-        <w:t>= 2</w:t>
-      </w:r>
-      <w:r>
-        <w:t>.</w:t>
-      </w:r>
-      <w:r>
-        <w:t>96</w:t>
-      </w:r>
-      <w:r>
-        <w:t>pmole ends</w:t>
+        <w:t>= 2.96pmole ends</w:t>
       </w:r>
       <w:r>
         <w:tab/>
@@ -7417,10 +8214,7 @@
     <w:p/>
     <w:p>
       <w:r>
-        <w:t>*of a 1:1</w:t>
-      </w:r>
-      <w:r>
-        <w:t xml:space="preserve">0 dilution     </w:t>
+        <w:t xml:space="preserve">*of a 1:10 dilution     </w:t>
       </w:r>
     </w:p>
     <w:p>
@@ -7460,6 +8254,7 @@
           <w:rFonts w:cs="Helvetica"/>
         </w:rPr>
       </w:pPr>
+      <w:proofErr w:type="gramStart"/>
       <w:r>
         <w:rPr>
           <w:rFonts w:cs="Helvetica"/>
@@ -7488,7 +8283,21 @@
         <w:rPr>
           <w:rFonts w:cs="Helvetica"/>
         </w:rPr>
-        <w:t>L of XL10 Gold competent cells.  Plated 50</w:t>
+        <w:t>L of XL10 Gold competent cells.</w:t>
+      </w:r>
+      <w:proofErr w:type="gramEnd"/>
+      <w:r>
+        <w:rPr>
+          <w:rFonts w:cs="Helvetica"/>
+        </w:rPr>
+        <w:t xml:space="preserve">  </w:t>
+      </w:r>
+      <w:proofErr w:type="gramStart"/>
+      <w:r>
+        <w:rPr>
+          <w:rFonts w:cs="Helvetica"/>
+        </w:rPr>
+        <w:t>Plated 50</w:t>
       </w:r>
       <w:r>
         <w:rPr>
@@ -7500,20 +8309,23 @@
         <w:rPr>
           <w:rFonts w:cs="Helvetica"/>
         </w:rPr>
-        <w:t>L</w:t>
-      </w:r>
-      <w:r>
-        <w:rPr>
-          <w:rFonts w:cs="Helvetica"/>
-        </w:rPr>
-        <w:t xml:space="preserve"> and, separately, the remainder</w:t>
-      </w:r>
-      <w:r>
-        <w:rPr>
-          <w:rFonts w:cs="Helvetica"/>
-        </w:rPr>
-        <w:t xml:space="preserve"> of each recovery culture on LAamp plates.</w:t>
-      </w:r>
+        <w:t xml:space="preserve">L and, separately, the remainder of each recovery culture on </w:t>
+      </w:r>
+      <w:proofErr w:type="spellStart"/>
+      <w:r>
+        <w:rPr>
+          <w:rFonts w:cs="Helvetica"/>
+        </w:rPr>
+        <w:t>LAamp</w:t>
+      </w:r>
+      <w:proofErr w:type="spellEnd"/>
+      <w:r>
+        <w:rPr>
+          <w:rFonts w:cs="Helvetica"/>
+        </w:rPr>
+        <w:t xml:space="preserve"> plates.</w:t>
+      </w:r>
+      <w:proofErr w:type="gramEnd"/>
     </w:p>
     <w:p>
       <w:pPr>
@@ -7544,7 +8356,7 @@
 </file>
 
 <file path=word/endnotes.xml><?xml version="1.0" encoding="utf-8"?>
-<w:endnotes xmlns:wpc="http://schemas.microsoft.com/office/word/2010/wordprocessingCanvas" xmlns:mo="http://schemas.microsoft.com/office/mac/office/2008/main" xmlns:mc="http://schemas.openxmlformats.org/markup-compatibility/2006" xmlns:mv="urn:schemas-microsoft-com:mac:vml" xmlns:o="urn:schemas-microsoft-com:office:office" xmlns:r="http://schemas.openxmlformats.org/officeDocument/2006/relationships" xmlns:m="http://schemas.openxmlformats.org/officeDocument/2006/math" xmlns:v="urn:schemas-microsoft-com:vml" xmlns:wp14="http://schemas.microsoft.com/office/word/2010/wordprocessingDrawing" xmlns:wp="http://schemas.openxmlformats.org/drawingml/2006/wordprocessingDrawing" xmlns:w10="urn:schemas-microsoft-com:office:word" xmlns:w="http://schemas.openxmlformats.org/wordprocessingml/2006/main" xmlns:w14="http://schemas.microsoft.com/office/word/2010/wordml" xmlns:wpg="http://schemas.microsoft.com/office/word/2010/wordprocessingGroup" xmlns:wpi="http://schemas.microsoft.com/office/word/2010/wordprocessingInk" xmlns:wne="http://schemas.microsoft.com/office/word/2006/wordml" xmlns:wps="http://schemas.microsoft.com/office/word/2010/wordprocessingShape" mc:Ignorable="w14 wp14">
+<w:endnotes xmlns:wpc="http://schemas.microsoft.com/office/word/2010/wordprocessingCanvas" xmlns:mc="http://schemas.openxmlformats.org/markup-compatibility/2006" xmlns:o="urn:schemas-microsoft-com:office:office" xmlns:r="http://schemas.openxmlformats.org/officeDocument/2006/relationships" xmlns:m="http://schemas.openxmlformats.org/officeDocument/2006/math" xmlns:v="urn:schemas-microsoft-com:vml" xmlns:wp14="http://schemas.microsoft.com/office/word/2010/wordprocessingDrawing" xmlns:wp="http://schemas.openxmlformats.org/drawingml/2006/wordprocessingDrawing" xmlns:w10="urn:schemas-microsoft-com:office:word" xmlns:w="http://schemas.openxmlformats.org/wordprocessingml/2006/main" xmlns:w14="http://schemas.microsoft.com/office/word/2010/wordml" xmlns:wpg="http://schemas.microsoft.com/office/word/2010/wordprocessingGroup" xmlns:wpi="http://schemas.microsoft.com/office/word/2010/wordprocessingInk" xmlns:wne="http://schemas.microsoft.com/office/word/2006/wordml" xmlns:wps="http://schemas.microsoft.com/office/word/2010/wordprocessingShape" mc:Ignorable="w14 wp14">
   <w:endnote w:type="separator" w:id="-1">
     <w:p>
       <w:r>
@@ -7563,7 +8375,7 @@
 </file>
 
 <file path=word/footnotes.xml><?xml version="1.0" encoding="utf-8"?>
-<w:footnotes xmlns:wpc="http://schemas.microsoft.com/office/word/2010/wordprocessingCanvas" xmlns:mo="http://schemas.microsoft.com/office/mac/office/2008/main" xmlns:mc="http://schemas.openxmlformats.org/markup-compatibility/2006" xmlns:mv="urn:schemas-microsoft-com:mac:vml" xmlns:o="urn:schemas-microsoft-com:office:office" xmlns:r="http://schemas.openxmlformats.org/officeDocument/2006/relationships" xmlns:m="http://schemas.openxmlformats.org/officeDocument/2006/math" xmlns:v="urn:schemas-microsoft-com:vml" xmlns:wp14="http://schemas.microsoft.com/office/word/2010/wordprocessingDrawing" xmlns:wp="http://schemas.openxmlformats.org/drawingml/2006/wordprocessingDrawing" xmlns:w10="urn:schemas-microsoft-com:office:word" xmlns:w="http://schemas.openxmlformats.org/wordprocessingml/2006/main" xmlns:w14="http://schemas.microsoft.com/office/word/2010/wordml" xmlns:wpg="http://schemas.microsoft.com/office/word/2010/wordprocessingGroup" xmlns:wpi="http://schemas.microsoft.com/office/word/2010/wordprocessingInk" xmlns:wne="http://schemas.microsoft.com/office/word/2006/wordml" xmlns:wps="http://schemas.microsoft.com/office/word/2010/wordprocessingShape" mc:Ignorable="w14 wp14">
+<w:footnotes xmlns:wpc="http://schemas.microsoft.com/office/word/2010/wordprocessingCanvas" xmlns:mc="http://schemas.openxmlformats.org/markup-compatibility/2006" xmlns:o="urn:schemas-microsoft-com:office:office" xmlns:r="http://schemas.openxmlformats.org/officeDocument/2006/relationships" xmlns:m="http://schemas.openxmlformats.org/officeDocument/2006/math" xmlns:v="urn:schemas-microsoft-com:vml" xmlns:wp14="http://schemas.microsoft.com/office/word/2010/wordprocessingDrawing" xmlns:wp="http://schemas.openxmlformats.org/drawingml/2006/wordprocessingDrawing" xmlns:w10="urn:schemas-microsoft-com:office:word" xmlns:w="http://schemas.openxmlformats.org/wordprocessingml/2006/main" xmlns:w14="http://schemas.microsoft.com/office/word/2010/wordml" xmlns:wpg="http://schemas.microsoft.com/office/word/2010/wordprocessingGroup" xmlns:wpi="http://schemas.microsoft.com/office/word/2010/wordprocessingInk" xmlns:wne="http://schemas.microsoft.com/office/word/2006/wordml" xmlns:wps="http://schemas.microsoft.com/office/word/2010/wordprocessingShape" mc:Ignorable="w14 wp14">
   <w:footnote w:type="separator" w:id="-1">
     <w:p>
       <w:r>
@@ -7582,7 +8394,7 @@
 </file>
 
 <file path=word/header1.xml><?xml version="1.0" encoding="utf-8"?>
-<w:hdr xmlns:wpc="http://schemas.microsoft.com/office/word/2010/wordprocessingCanvas" xmlns:mo="http://schemas.microsoft.com/office/mac/office/2008/main" xmlns:mc="http://schemas.openxmlformats.org/markup-compatibility/2006" xmlns:mv="urn:schemas-microsoft-com:mac:vml" xmlns:o="urn:schemas-microsoft-com:office:office" xmlns:r="http://schemas.openxmlformats.org/officeDocument/2006/relationships" xmlns:m="http://schemas.openxmlformats.org/officeDocument/2006/math" xmlns:v="urn:schemas-microsoft-com:vml" xmlns:wp14="http://schemas.microsoft.com/office/word/2010/wordprocessingDrawing" xmlns:wp="http://schemas.openxmlformats.org/drawingml/2006/wordprocessingDrawing" xmlns:w10="urn:schemas-microsoft-com:office:word" xmlns:w="http://schemas.openxmlformats.org/wordprocessingml/2006/main" xmlns:w14="http://schemas.microsoft.com/office/word/2010/wordml" xmlns:wpg="http://schemas.microsoft.com/office/word/2010/wordprocessingGroup" xmlns:wpi="http://schemas.microsoft.com/office/word/2010/wordprocessingInk" xmlns:wne="http://schemas.microsoft.com/office/word/2006/wordml" xmlns:wps="http://schemas.microsoft.com/office/word/2010/wordprocessingShape" mc:Ignorable="w14 wp14">
+<w:hdr xmlns:wpc="http://schemas.microsoft.com/office/word/2010/wordprocessingCanvas" xmlns:mc="http://schemas.openxmlformats.org/markup-compatibility/2006" xmlns:o="urn:schemas-microsoft-com:office:office" xmlns:r="http://schemas.openxmlformats.org/officeDocument/2006/relationships" xmlns:m="http://schemas.openxmlformats.org/officeDocument/2006/math" xmlns:v="urn:schemas-microsoft-com:vml" xmlns:wp14="http://schemas.microsoft.com/office/word/2010/wordprocessingDrawing" xmlns:wp="http://schemas.openxmlformats.org/drawingml/2006/wordprocessingDrawing" xmlns:w10="urn:schemas-microsoft-com:office:word" xmlns:w="http://schemas.openxmlformats.org/wordprocessingml/2006/main" xmlns:w14="http://schemas.microsoft.com/office/word/2010/wordml" xmlns:wpg="http://schemas.microsoft.com/office/word/2010/wordprocessingGroup" xmlns:wpi="http://schemas.microsoft.com/office/word/2010/wordprocessingInk" xmlns:wne="http://schemas.microsoft.com/office/word/2006/wordml" xmlns:wps="http://schemas.microsoft.com/office/word/2010/wordprocessingShape" mc:Ignorable="w14 wp14">
   <w:p>
     <w:pPr>
       <w:pStyle w:val="Header"/>
@@ -7663,7 +8475,7 @@
         <w:rFonts w:ascii="Times New Roman" w:hAnsi="Times New Roman" w:cs="Times New Roman"/>
         <w:noProof/>
       </w:rPr>
-      <w:t>1</w:t>
+      <w:t>2</w:t>
     </w:r>
     <w:r>
       <w:rPr>
@@ -7700,7 +8512,7 @@
         <w:rFonts w:ascii="Times New Roman" w:hAnsi="Times New Roman" w:cs="Times New Roman"/>
         <w:noProof/>
       </w:rPr>
-      <w:t>2</w:t>
+      <w:t>4</w:t>
     </w:r>
     <w:r>
       <w:rPr>
@@ -7713,7 +8525,7 @@
 </file>
 
 <file path=word/numbering.xml><?xml version="1.0" encoding="utf-8"?>
-<w:numbering xmlns:wpc="http://schemas.microsoft.com/office/word/2010/wordprocessingCanvas" xmlns:mo="http://schemas.microsoft.com/office/mac/office/2008/main" xmlns:mc="http://schemas.openxmlformats.org/markup-compatibility/2006" xmlns:mv="urn:schemas-microsoft-com:mac:vml" xmlns:o="urn:schemas-microsoft-com:office:office" xmlns:r="http://schemas.openxmlformats.org/officeDocument/2006/relationships" xmlns:m="http://schemas.openxmlformats.org/officeDocument/2006/math" xmlns:v="urn:schemas-microsoft-com:vml" xmlns:wp14="http://schemas.microsoft.com/office/word/2010/wordprocessingDrawing" xmlns:wp="http://schemas.openxmlformats.org/drawingml/2006/wordprocessingDrawing" xmlns:w10="urn:schemas-microsoft-com:office:word" xmlns:w="http://schemas.openxmlformats.org/wordprocessingml/2006/main" xmlns:w14="http://schemas.microsoft.com/office/word/2010/wordml" xmlns:wpg="http://schemas.microsoft.com/office/word/2010/wordprocessingGroup" xmlns:wpi="http://schemas.microsoft.com/office/word/2010/wordprocessingInk" xmlns:wne="http://schemas.microsoft.com/office/word/2006/wordml" xmlns:wps="http://schemas.microsoft.com/office/word/2010/wordprocessingShape" mc:Ignorable="w14 wp14">
+<w:numbering xmlns:wpc="http://schemas.microsoft.com/office/word/2010/wordprocessingCanvas" xmlns:mc="http://schemas.openxmlformats.org/markup-compatibility/2006" xmlns:o="urn:schemas-microsoft-com:office:office" xmlns:r="http://schemas.openxmlformats.org/officeDocument/2006/relationships" xmlns:m="http://schemas.openxmlformats.org/officeDocument/2006/math" xmlns:v="urn:schemas-microsoft-com:vml" xmlns:wp14="http://schemas.microsoft.com/office/word/2010/wordprocessingDrawing" xmlns:wp="http://schemas.openxmlformats.org/drawingml/2006/wordprocessingDrawing" xmlns:w10="urn:schemas-microsoft-com:office:word" xmlns:w="http://schemas.openxmlformats.org/wordprocessingml/2006/main" xmlns:w14="http://schemas.microsoft.com/office/word/2010/wordml" xmlns:wpg="http://schemas.microsoft.com/office/word/2010/wordprocessingGroup" xmlns:wpi="http://schemas.microsoft.com/office/word/2010/wordprocessingInk" xmlns:wne="http://schemas.microsoft.com/office/word/2006/wordml" xmlns:wps="http://schemas.microsoft.com/office/word/2010/wordprocessingShape" mc:Ignorable="w14 wp14">
   <w:abstractNum w:abstractNumId="0">
     <w:nsid w:val="7555103B"/>
     <w:multiLevelType w:val="hybridMultilevel"/>
@@ -7971,7 +8783,7 @@
     </w:rPrDefault>
     <w:pPrDefault/>
   </w:docDefaults>
-  <w:latentStyles w:defLockedState="0" w:defUIPriority="99" w:defSemiHidden="1" w:defUnhideWhenUsed="1" w:defQFormat="0" w:count="276">
+  <w:latentStyles w:defLockedState="0" w:defUIPriority="99" w:defSemiHidden="1" w:defUnhideWhenUsed="1" w:defQFormat="0" w:count="267">
     <w:lsdException w:name="Normal" w:semiHidden="0" w:uiPriority="0" w:unhideWhenUsed="0" w:qFormat="1"/>
     <w:lsdException w:name="heading 1" w:semiHidden="0" w:uiPriority="9" w:unhideWhenUsed="0" w:qFormat="1"/>
     <w:lsdException w:name="heading 2" w:uiPriority="9" w:qFormat="1"/>
@@ -8221,7 +9033,7 @@
 </file>
 
 <file path=word/stylesWithEffects.xml><?xml version="1.0" encoding="utf-8"?>
-<w:styles xmlns:wpc="http://schemas.microsoft.com/office/word/2010/wordprocessingCanvas" xmlns:mo="http://schemas.microsoft.com/office/mac/office/2008/main" xmlns:mc="http://schemas.openxmlformats.org/markup-compatibility/2006" xmlns:mv="urn:schemas-microsoft-com:mac:vml" xmlns:o="urn:schemas-microsoft-com:office:office" xmlns:r="http://schemas.openxmlformats.org/officeDocument/2006/relationships" xmlns:m="http://schemas.openxmlformats.org/officeDocument/2006/math" xmlns:v="urn:schemas-microsoft-com:vml" xmlns:wp14="http://schemas.microsoft.com/office/word/2010/wordprocessingDrawing" xmlns:wp="http://schemas.openxmlformats.org/drawingml/2006/wordprocessingDrawing" xmlns:w10="urn:schemas-microsoft-com:office:word" xmlns:w="http://schemas.openxmlformats.org/wordprocessingml/2006/main" xmlns:w14="http://schemas.microsoft.com/office/word/2010/wordml" xmlns:wpg="http://schemas.microsoft.com/office/word/2010/wordprocessingGroup" xmlns:wpi="http://schemas.microsoft.com/office/word/2010/wordprocessingInk" xmlns:wne="http://schemas.microsoft.com/office/word/2006/wordml" xmlns:wps="http://schemas.microsoft.com/office/word/2010/wordprocessingShape" mc:Ignorable="w14 wp14">
+<w:styles xmlns:wpc="http://schemas.microsoft.com/office/word/2010/wordprocessingCanvas" xmlns:mc="http://schemas.openxmlformats.org/markup-compatibility/2006" xmlns:o="urn:schemas-microsoft-com:office:office" xmlns:r="http://schemas.openxmlformats.org/officeDocument/2006/relationships" xmlns:m="http://schemas.openxmlformats.org/officeDocument/2006/math" xmlns:v="urn:schemas-microsoft-com:vml" xmlns:wp14="http://schemas.microsoft.com/office/word/2010/wordprocessingDrawing" xmlns:wp="http://schemas.openxmlformats.org/drawingml/2006/wordprocessingDrawing" xmlns:w10="urn:schemas-microsoft-com:office:word" xmlns:w="http://schemas.openxmlformats.org/wordprocessingml/2006/main" xmlns:w14="http://schemas.microsoft.com/office/word/2010/wordml" xmlns:wpg="http://schemas.microsoft.com/office/word/2010/wordprocessingGroup" xmlns:wpi="http://schemas.microsoft.com/office/word/2010/wordprocessingInk" xmlns:wne="http://schemas.microsoft.com/office/word/2006/wordml" xmlns:wps="http://schemas.microsoft.com/office/word/2010/wordprocessingShape" mc:Ignorable="w14 wp14">
   <w:docDefaults>
     <w:rPrDefault>
       <w:rPr>
@@ -8233,7 +9045,7 @@
     </w:rPrDefault>
     <w:pPrDefault/>
   </w:docDefaults>
-  <w:latentStyles w:defLockedState="0" w:defUIPriority="99" w:defSemiHidden="1" w:defUnhideWhenUsed="1" w:defQFormat="0" w:count="276">
+  <w:latentStyles w:defLockedState="0" w:defUIPriority="99" w:defSemiHidden="1" w:defUnhideWhenUsed="1" w:defQFormat="0" w:count="267">
     <w:lsdException w:name="Normal" w:semiHidden="0" w:uiPriority="0" w:unhideWhenUsed="0" w:qFormat="1"/>
     <w:lsdException w:name="heading 1" w:semiHidden="0" w:uiPriority="9" w:unhideWhenUsed="0" w:qFormat="1"/>
     <w:lsdException w:name="heading 2" w:uiPriority="9" w:qFormat="1"/>

</xml_diff>